<commit_message>
fix: Use standard Jinja2 syntax for images to prevent corruption
This commit refactors the document generation process to address a file corruption issue in the generated .docx files.

Key changes:
- The custom `replace_image_placeholders` function, which was manually manipulating the documents XML and causing corruption, has been removed.
- The document generator now uses the standard `docxtpl` librarys `InlineImage` object, which is the correct and safe way to embed images.
- The `.docx` templates have been updated to use the standard `{{ image_variable }}` Jinja2 syntax instead of the custom `{$ img:key $}` syntax.
- The test suite and checkpoints have been updated to reflect these changes.
- All linter issues have been resolved.
</commit_message>
<xml_diff>
--- a/templates/report_template.docx
+++ b/templates/report_template.docx
@@ -61,26 +61,33 @@
       </w:r>
     </w:p>
     <w:p>
+      <w:proofErr w:type="gramStart"/>
       <w:r>
         <w:t>{</w:t>
       </w:r>
       <w:r>
-        <w:t>$</w:t>
+        <w:t xml:space="preserve">{ </w:t>
       </w:r>
+      <w:proofErr w:type="spellStart"/>
+      <w:r>
+        <w:t>cad</w:t>
+      </w:r>
+      <w:proofErr w:type="gramEnd"/>
+      <w:r>
+        <w:t>_</w:t>
+      </w:r>
+      <w:proofErr w:type="gramStart"/>
+      <w:r>
+        <w:t>model</w:t>
+      </w:r>
+      <w:proofErr w:type="spellEnd"/>
       <w:r>
         <w:t xml:space="preserve"> </w:t>
       </w:r>
-      <w:proofErr w:type="spellStart"/>
       <w:r>
-        <w:t>img:</w:t>
+        <w:t>}</w:t>
       </w:r>
-      <w:r>
-        <w:t>cad_model</w:t>
-      </w:r>
-      <w:proofErr w:type="spellEnd"/>
-      <w:r>
-        <w:t xml:space="preserve"> $</w:t>
-      </w:r>
+      <w:proofErr w:type="gramEnd"/>
       <w:r>
         <w:t>}</w:t>
       </w:r>
@@ -99,19 +106,13 @@
         <w:t>{</w:t>
       </w:r>
       <w:r>
-        <w:t>$</w:t>
-      </w:r>
-      <w:r>
-        <w:t xml:space="preserve"> </w:t>
-      </w:r>
-      <w:r>
-        <w:t>img:</w:t>
+        <w:t xml:space="preserve">{ </w:t>
       </w:r>
       <w:r>
         <w:t xml:space="preserve">plot </w:t>
       </w:r>
       <w:r>
-        <w:t>$</w:t>
+        <w:t>}</w:t>
       </w:r>
       <w:r>
         <w:t>}</w:t>

</xml_diff>